<commit_message>
comment add for rg
</commit_message>
<xml_diff>
--- a/project_documentation.docx
+++ b/project_documentation.docx
@@ -1,41 +1,1828 @@
 
 <file path=word/document.xml><?xml version="1.0" encoding="utf-8"?>
-<w:document xmlns:wpc="http://schemas.microsoft.com/office/word/2010/wordprocessingCanvas" xmlns:mc="http://schemas.openxmlformats.org/markup-compatibility/2006" xmlns:o="urn:schemas-microsoft-com:office:office" xmlns:r="http://schemas.openxmlformats.org/officeDocument/2006/relationships" xmlns:m="http://schemas.openxmlformats.org/officeDocument/2006/math" xmlns:v="urn:schemas-microsoft-com:vml" xmlns:wp14="http://schemas.microsoft.com/office/word/2010/wordprocessingDrawing" xmlns:wp="http://schemas.openxmlformats.org/drawingml/2006/wordprocessingDrawing" xmlns:w10="urn:schemas-microsoft-com:office:word" xmlns:w="http://schemas.openxmlformats.org/wordprocessingml/2006/main" xmlns:w14="http://schemas.microsoft.com/office/word/2010/wordml" xmlns:w15="http://schemas.microsoft.com/office/word/2012/wordml" xmlns:wpg="http://schemas.microsoft.com/office/word/2010/wordprocessingGroup" xmlns:wpi="http://schemas.microsoft.com/office/word/2010/wordprocessingInk" xmlns:wne="http://schemas.microsoft.com/office/word/2006/wordml" xmlns:wps="http://schemas.microsoft.com/office/word/2010/wordprocessingShape" mc:Ignorable="w14 w15 wp14">
+<w:document xmlns:wpc="http://schemas.microsoft.com/office/word/2010/wordprocessingCanvas" xmlns:mo="http://schemas.microsoft.com/office/mac/office/2008/main" xmlns:mc="http://schemas.openxmlformats.org/markup-compatibility/2006" xmlns:mv="urn:schemas-microsoft-com:mac:vml" xmlns:o="urn:schemas-microsoft-com:office:office" xmlns:r="http://schemas.openxmlformats.org/officeDocument/2006/relationships" xmlns:m="http://schemas.openxmlformats.org/officeDocument/2006/math" xmlns:v="urn:schemas-microsoft-com:vml" xmlns:wp14="http://schemas.microsoft.com/office/word/2010/wordprocessingDrawing" xmlns:wp="http://schemas.openxmlformats.org/drawingml/2006/wordprocessingDrawing" xmlns:w10="urn:schemas-microsoft-com:office:word" xmlns:w="http://schemas.openxmlformats.org/wordprocessingml/2006/main" xmlns:w14="http://schemas.microsoft.com/office/word/2010/wordml" xmlns:w15="http://schemas.microsoft.com/office/word/2012/wordml" xmlns:wpg="http://schemas.microsoft.com/office/word/2010/wordprocessingGroup" xmlns:wpi="http://schemas.microsoft.com/office/word/2010/wordprocessingInk" xmlns:wne="http://schemas.microsoft.com/office/word/2006/wordml" xmlns:wps="http://schemas.microsoft.com/office/word/2010/wordprocessingShape" mc:Ignorable="w14 w15 wp14">
   <w:body>
     <w:p>
       <w:r>
         <w:t>Overview</w:t>
+      </w:r>
+    </w:p>
+    <w:p>
+      <w:pPr>
+        <w:rPr>
+          <w:rFonts w:hint="eastAsia"/>
+        </w:rPr>
+      </w:pPr>
+      <w:r>
+        <w:rPr>
+          <w:rFonts w:hint="eastAsia"/>
+        </w:rPr>
+        <w:t xml:space="preserve">We finish all the functions on both server and client side. </w:t>
+      </w:r>
+      <w:r>
+        <w:t xml:space="preserve">Clients are able to give proper input to the server, and server will act differently according to the input. User </w:t>
+      </w:r>
+      <w:r>
+        <w:rPr>
+          <w:rFonts w:hint="eastAsia"/>
+        </w:rPr>
+        <w:t xml:space="preserve">can check all list group, subscribe a certain group, create a new post for certain group, check how many unread post in </w:t>
+      </w:r>
+      <w:r>
+        <w:t>subscribed</w:t>
+      </w:r>
+      <w:r>
+        <w:rPr>
+          <w:rFonts w:hint="eastAsia"/>
+        </w:rPr>
+        <w:t xml:space="preserve"> group and read a post.</w:t>
+      </w:r>
+      <w:r>
+        <w:rPr>
+          <w:rFonts w:hint="eastAsia"/>
+        </w:rPr>
+        <w:t xml:space="preserve"> The Server uses multithread to handle client, each client per thread. </w:t>
+      </w:r>
+      <w:r>
+        <w:t>F</w:t>
+      </w:r>
+      <w:r>
+        <w:rPr>
+          <w:rFonts w:hint="eastAsia"/>
+        </w:rPr>
+        <w:t>or login process, the server will use FIFO to login users</w:t>
+      </w:r>
+      <w:bookmarkStart w:id="0" w:name="_GoBack"/>
+      <w:bookmarkEnd w:id="0"/>
+      <w:r>
+        <w:rPr>
+          <w:rFonts w:hint="eastAsia"/>
+        </w:rPr>
+        <w:t xml:space="preserve"> </w:t>
+      </w:r>
+    </w:p>
+    <w:p/>
+    <w:p>
+      <w:r>
+        <w:t>User documentation</w:t>
+      </w:r>
+    </w:p>
+    <w:p>
+      <w:pPr>
+        <w:rPr>
+          <w:rFonts w:hint="eastAsia"/>
+        </w:rPr>
+      </w:pPr>
+      <w:r>
+        <w:t>r</w:t>
+      </w:r>
+      <w:r>
+        <w:rPr>
+          <w:rFonts w:hint="eastAsia"/>
+        </w:rPr>
+        <w:t xml:space="preserve">g menu: enter rg  &lt;group name&gt;  (optional integer) </w:t>
+      </w:r>
+    </w:p>
+    <w:p>
+      <w:pPr>
+        <w:rPr>
+          <w:rFonts w:hint="eastAsia"/>
+        </w:rPr>
+      </w:pPr>
+      <w:r>
+        <w:rPr>
+          <w:rFonts w:hint="eastAsia"/>
+        </w:rPr>
+        <w:tab/>
+        <w:t>integer : will read the corresponding post</w:t>
+      </w:r>
+    </w:p>
+    <w:p>
+      <w:pPr>
+        <w:rPr>
+          <w:rFonts w:hint="eastAsia"/>
+        </w:rPr>
+      </w:pPr>
+      <w:r>
+        <w:rPr>
+          <w:rFonts w:hint="eastAsia"/>
+        </w:rPr>
+        <w:tab/>
+      </w:r>
+      <w:r>
+        <w:rPr>
+          <w:rFonts w:hint="eastAsia"/>
+        </w:rPr>
+        <w:tab/>
+      </w:r>
+      <w:r>
+        <w:rPr>
+          <w:rFonts w:hint="eastAsia"/>
+        </w:rPr>
+        <w:tab/>
+        <w:t>integer : will redisplay the post with at most (interger) lines</w:t>
+      </w:r>
+    </w:p>
+    <w:p>
+      <w:pPr>
+        <w:rPr>
+          <w:rFonts w:hint="eastAsia"/>
+        </w:rPr>
+      </w:pPr>
+      <w:r>
+        <w:rPr>
+          <w:rFonts w:hint="eastAsia"/>
+        </w:rPr>
+        <w:tab/>
+      </w:r>
+      <w:r>
+        <w:rPr>
+          <w:rFonts w:hint="eastAsia"/>
+        </w:rPr>
+        <w:tab/>
+      </w:r>
+      <w:r>
+        <w:rPr>
+          <w:rFonts w:hint="eastAsia"/>
+        </w:rPr>
+        <w:tab/>
+        <w:t>q : quit the submenu and back to rg menu</w:t>
+      </w:r>
+    </w:p>
+    <w:p>
+      <w:pPr>
+        <w:rPr>
+          <w:rFonts w:hint="eastAsia"/>
+        </w:rPr>
+      </w:pPr>
+      <w:r>
+        <w:rPr>
+          <w:rFonts w:hint="eastAsia"/>
+        </w:rPr>
+        <w:tab/>
+        <w:t xml:space="preserve">r : r integer or r integer-integer, this will mark the </w:t>
+      </w:r>
+      <w:r>
+        <w:rPr>
+          <w:rFonts w:hint="eastAsia"/>
+        </w:rPr>
+        <w:t>corresponding post as read</w:t>
+      </w:r>
+    </w:p>
+    <w:p>
+      <w:pPr>
+        <w:rPr>
+          <w:rFonts w:hint="eastAsia"/>
+        </w:rPr>
+      </w:pPr>
+      <w:r>
+        <w:rPr>
+          <w:rFonts w:hint="eastAsia"/>
+        </w:rPr>
+        <w:tab/>
+        <w:t>n:  list next N post, N is giving by the optional number when you get into the rg menu, if not       specify, N will be 5</w:t>
+      </w:r>
+    </w:p>
+    <w:p>
+      <w:pPr>
+        <w:rPr>
+          <w:rFonts w:hint="eastAsia"/>
+        </w:rPr>
+      </w:pPr>
+      <w:r>
+        <w:rPr>
+          <w:rFonts w:hint="eastAsia"/>
+        </w:rPr>
+        <w:tab/>
+        <w:t>p : create a new post</w:t>
+      </w:r>
+    </w:p>
+    <w:p>
+      <w:pPr>
+        <w:rPr>
+          <w:rFonts w:hint="eastAsia"/>
+        </w:rPr>
+      </w:pPr>
+      <w:r>
+        <w:rPr>
+          <w:rFonts w:hint="eastAsia"/>
+        </w:rPr>
+        <w:tab/>
+        <w:t>q quit the rg menu go back to main menu</w:t>
+      </w:r>
+    </w:p>
+    <w:p>
+      <w:pPr>
+        <w:rPr>
+          <w:rFonts w:hint="eastAsia"/>
+        </w:rPr>
+      </w:pPr>
+      <w:r>
+        <w:rPr>
+          <w:rFonts w:hint="eastAsia"/>
+        </w:rPr>
+        <w:tab/>
       </w:r>
     </w:p>
     <w:p/>
     <w:p/>
     <w:p/>
-    <w:p/>
-    <w:p/>
-    <w:p>
-      <w:r>
-        <w:t>User documentation</w:t>
+    <w:p>
+      <w:r>
+        <w:t>System documentation</w:t>
+      </w:r>
+    </w:p>
+    <w:p>
+      <w:r>
+        <w:t>To compile the source code, you need to run server in one terminal and client in other terminals,</w:t>
+      </w:r>
+    </w:p>
+    <w:p>
+      <w:pPr>
+        <w:rPr>
+          <w:rFonts w:hint="eastAsia"/>
+        </w:rPr>
+      </w:pPr>
+      <w:r>
+        <w:t>C</w:t>
+      </w:r>
+      <w:r>
+        <w:rPr>
+          <w:rFonts w:hint="eastAsia"/>
+        </w:rPr>
+        <w:t xml:space="preserve">ompile Server: (python 2.7 is required, not </w:t>
+      </w:r>
+      <w:r>
+        <w:t>compatible</w:t>
+      </w:r>
+      <w:r>
+        <w:rPr>
+          <w:rFonts w:hint="eastAsia"/>
+        </w:rPr>
+        <w:t xml:space="preserve"> with python3)</w:t>
+      </w:r>
+    </w:p>
+    <w:p>
+      <w:pPr>
+        <w:rPr>
+          <w:rFonts w:hint="eastAsia"/>
+        </w:rPr>
+      </w:pPr>
+      <w:r>
+        <w:rPr>
+          <w:rFonts w:hint="eastAsia"/>
+        </w:rPr>
+        <w:tab/>
+      </w:r>
+      <w:r>
+        <w:t>P</w:t>
+      </w:r>
+      <w:r>
+        <w:rPr>
+          <w:rFonts w:hint="eastAsia"/>
+        </w:rPr>
+        <w:t xml:space="preserve">ython Server.py </w:t>
+      </w:r>
+    </w:p>
+    <w:p>
+      <w:pPr>
+        <w:rPr>
+          <w:rFonts w:hint="eastAsia"/>
+        </w:rPr>
+      </w:pPr>
+      <w:r>
+        <w:t>C</w:t>
+      </w:r>
+      <w:r>
+        <w:rPr>
+          <w:rFonts w:hint="eastAsia"/>
+        </w:rPr>
+        <w:t>ompile Client :</w:t>
+      </w:r>
+    </w:p>
+    <w:p>
+      <w:pPr>
+        <w:rPr>
+          <w:rFonts w:hint="eastAsia"/>
+        </w:rPr>
+      </w:pPr>
+      <w:r>
+        <w:rPr>
+          <w:rFonts w:hint="eastAsia"/>
+        </w:rPr>
+        <w:tab/>
+      </w:r>
+      <w:r>
+        <w:t>P</w:t>
+      </w:r>
+      <w:r>
+        <w:rPr>
+          <w:rFonts w:hint="eastAsia"/>
+        </w:rPr>
+        <w:t>ython Client.py host port</w:t>
+      </w:r>
+    </w:p>
+    <w:p>
+      <w:pPr>
+        <w:rPr>
+          <w:rFonts w:hint="eastAsia"/>
+        </w:rPr>
+      </w:pPr>
+    </w:p>
+    <w:p>
+      <w:pPr>
+        <w:rPr>
+          <w:rFonts w:hint="eastAsia"/>
+        </w:rPr>
+      </w:pPr>
+      <w:r>
+        <w:t>T</w:t>
+      </w:r>
+      <w:r>
+        <w:rPr>
+          <w:rFonts w:hint="eastAsia"/>
+        </w:rPr>
+        <w:t>he server is running a</w:t>
+      </w:r>
+      <w:r>
+        <w:rPr>
+          <w:rFonts w:hint="eastAsia"/>
+        </w:rPr>
+        <w:t>n</w:t>
+      </w:r>
+      <w:r>
+        <w:rPr>
+          <w:rFonts w:hint="eastAsia"/>
+        </w:rPr>
+        <w:t xml:space="preserve"> infinite while loop, once user send login information to the server, server will respawn a thread to handle each user </w:t>
+      </w:r>
+      <w:r>
+        <w:t>separately</w:t>
+      </w:r>
+      <w:r>
+        <w:rPr>
+          <w:rFonts w:hint="eastAsia"/>
+        </w:rPr>
+        <w:t xml:space="preserve">. </w:t>
+      </w:r>
+      <w:r>
+        <w:t>I</w:t>
+      </w:r>
+      <w:r>
+        <w:rPr>
+          <w:rFonts w:hint="eastAsia"/>
+        </w:rPr>
+        <w:t>n each thread, server will handle client</w:t>
+      </w:r>
+      <w:r>
+        <w:t>’</w:t>
+      </w:r>
+      <w:r>
+        <w:rPr>
+          <w:rFonts w:hint="eastAsia"/>
+        </w:rPr>
+        <w:t xml:space="preserve">s input and send back a response </w:t>
+      </w:r>
+      <w:r>
+        <w:t>corresponding</w:t>
+      </w:r>
+      <w:r>
+        <w:rPr>
+          <w:rFonts w:hint="eastAsia"/>
+        </w:rPr>
+        <w:t xml:space="preserve"> to the input.</w:t>
       </w:r>
     </w:p>
     <w:p/>
     <w:p/>
     <w:p/>
-    <w:p/>
-    <w:p>
-      <w:r>
-        <w:t>System documentation</w:t>
-      </w:r>
-    </w:p>
-    <w:p/>
-    <w:p/>
-    <w:p/>
-    <w:p/>
-    <w:p>
+    <w:p>
+      <w:pPr>
+        <w:rPr>
+          <w:rFonts w:hint="eastAsia"/>
+        </w:rPr>
+      </w:pPr>
       <w:r>
         <w:t>Testing documentation</w:t>
       </w:r>
-      <w:bookmarkStart w:id="0" w:name="_GoBack"/>
-      <w:bookmarkEnd w:id="0"/>
+    </w:p>
+    <w:p>
+      <w:pPr>
+        <w:rPr>
+          <w:rFonts w:hint="eastAsia"/>
+        </w:rPr>
+      </w:pPr>
+    </w:p>
+    <w:p>
+      <w:pPr>
+        <w:tabs>
+          <w:tab w:val="left" w:pos="916"/>
+          <w:tab w:val="left" w:pos="1832"/>
+          <w:tab w:val="left" w:pos="2748"/>
+          <w:tab w:val="left" w:pos="3664"/>
+          <w:tab w:val="left" w:pos="4580"/>
+          <w:tab w:val="left" w:pos="5496"/>
+          <w:tab w:val="left" w:pos="6412"/>
+          <w:tab w:val="left" w:pos="7328"/>
+          <w:tab w:val="left" w:pos="8244"/>
+          <w:tab w:val="left" w:pos="9160"/>
+          <w:tab w:val="left" w:pos="10076"/>
+          <w:tab w:val="left" w:pos="10992"/>
+          <w:tab w:val="left" w:pos="11908"/>
+          <w:tab w:val="left" w:pos="12824"/>
+          <w:tab w:val="left" w:pos="13740"/>
+          <w:tab w:val="left" w:pos="14656"/>
+        </w:tabs>
+        <w:spacing w:after="0" w:line="240" w:lineRule="auto"/>
+        <w:rPr>
+          <w:rFonts w:ascii="Courier New" w:hAnsi="Courier New" w:cs="Courier New"/>
+          <w:color w:val="000000"/>
+          <w:sz w:val="20"/>
+          <w:szCs w:val="20"/>
+        </w:rPr>
+      </w:pPr>
+      <w:r>
+        <w:rPr>
+          <w:rFonts w:ascii="Courier New" w:hAnsi="Courier New" w:cs="Courier New"/>
+          <w:color w:val="000000"/>
+          <w:sz w:val="20"/>
+          <w:szCs w:val="20"/>
+        </w:rPr>
+        <w:t>login Viresh # login with user id Viresh</w:t>
+      </w:r>
+    </w:p>
+    <w:p>
+      <w:pPr>
+        <w:tabs>
+          <w:tab w:val="left" w:pos="916"/>
+          <w:tab w:val="left" w:pos="1832"/>
+          <w:tab w:val="left" w:pos="2748"/>
+          <w:tab w:val="left" w:pos="3664"/>
+          <w:tab w:val="left" w:pos="4580"/>
+          <w:tab w:val="left" w:pos="5496"/>
+          <w:tab w:val="left" w:pos="6412"/>
+          <w:tab w:val="left" w:pos="7328"/>
+          <w:tab w:val="left" w:pos="8244"/>
+          <w:tab w:val="left" w:pos="9160"/>
+          <w:tab w:val="left" w:pos="10076"/>
+          <w:tab w:val="left" w:pos="10992"/>
+          <w:tab w:val="left" w:pos="11908"/>
+          <w:tab w:val="left" w:pos="12824"/>
+          <w:tab w:val="left" w:pos="13740"/>
+          <w:tab w:val="left" w:pos="14656"/>
+        </w:tabs>
+        <w:spacing w:after="0" w:line="240" w:lineRule="auto"/>
+        <w:rPr>
+          <w:rFonts w:ascii="Courier New" w:hAnsi="Courier New" w:cs="Courier New"/>
+          <w:color w:val="000000"/>
+          <w:sz w:val="20"/>
+          <w:szCs w:val="20"/>
+        </w:rPr>
+      </w:pPr>
+      <w:r>
+        <w:rPr>
+          <w:rFonts w:ascii="Courier New" w:hAnsi="Courier New" w:cs="Courier New"/>
+          <w:color w:val="000000"/>
+          <w:sz w:val="20"/>
+          <w:szCs w:val="20"/>
+        </w:rPr>
+        <w:t xml:space="preserve">   help         # display all commands with a brief description and syntax of each</w:t>
+      </w:r>
+    </w:p>
+    <w:p>
+      <w:pPr>
+        <w:tabs>
+          <w:tab w:val="left" w:pos="916"/>
+          <w:tab w:val="left" w:pos="1832"/>
+          <w:tab w:val="left" w:pos="2748"/>
+          <w:tab w:val="left" w:pos="3664"/>
+          <w:tab w:val="left" w:pos="4580"/>
+          <w:tab w:val="left" w:pos="5496"/>
+          <w:tab w:val="left" w:pos="6412"/>
+          <w:tab w:val="left" w:pos="7328"/>
+          <w:tab w:val="left" w:pos="8244"/>
+          <w:tab w:val="left" w:pos="9160"/>
+          <w:tab w:val="left" w:pos="10076"/>
+          <w:tab w:val="left" w:pos="10992"/>
+          <w:tab w:val="left" w:pos="11908"/>
+          <w:tab w:val="left" w:pos="12824"/>
+          <w:tab w:val="left" w:pos="13740"/>
+          <w:tab w:val="left" w:pos="14656"/>
+        </w:tabs>
+        <w:spacing w:after="0" w:line="240" w:lineRule="auto"/>
+        <w:rPr>
+          <w:rFonts w:ascii="Courier New" w:hAnsi="Courier New" w:cs="Courier New"/>
+          <w:color w:val="000000"/>
+          <w:sz w:val="20"/>
+          <w:szCs w:val="20"/>
+        </w:rPr>
+      </w:pPr>
+    </w:p>
+    <w:p>
+      <w:pPr>
+        <w:tabs>
+          <w:tab w:val="left" w:pos="916"/>
+          <w:tab w:val="left" w:pos="1832"/>
+          <w:tab w:val="left" w:pos="2748"/>
+          <w:tab w:val="left" w:pos="3664"/>
+          <w:tab w:val="left" w:pos="4580"/>
+          <w:tab w:val="left" w:pos="5496"/>
+          <w:tab w:val="left" w:pos="6412"/>
+          <w:tab w:val="left" w:pos="7328"/>
+          <w:tab w:val="left" w:pos="8244"/>
+          <w:tab w:val="left" w:pos="9160"/>
+          <w:tab w:val="left" w:pos="10076"/>
+          <w:tab w:val="left" w:pos="10992"/>
+          <w:tab w:val="left" w:pos="11908"/>
+          <w:tab w:val="left" w:pos="12824"/>
+          <w:tab w:val="left" w:pos="13740"/>
+          <w:tab w:val="left" w:pos="14656"/>
+        </w:tabs>
+        <w:spacing w:after="0" w:line="240" w:lineRule="auto"/>
+        <w:rPr>
+          <w:rFonts w:ascii="Courier New" w:hAnsi="Courier New" w:cs="Courier New"/>
+          <w:color w:val="000000"/>
+          <w:sz w:val="20"/>
+          <w:szCs w:val="20"/>
+        </w:rPr>
+      </w:pPr>
+    </w:p>
+    <w:p>
+      <w:pPr>
+        <w:tabs>
+          <w:tab w:val="left" w:pos="916"/>
+          <w:tab w:val="left" w:pos="1832"/>
+          <w:tab w:val="left" w:pos="2748"/>
+          <w:tab w:val="left" w:pos="3664"/>
+          <w:tab w:val="left" w:pos="4580"/>
+          <w:tab w:val="left" w:pos="5496"/>
+          <w:tab w:val="left" w:pos="6412"/>
+          <w:tab w:val="left" w:pos="7328"/>
+          <w:tab w:val="left" w:pos="8244"/>
+          <w:tab w:val="left" w:pos="9160"/>
+          <w:tab w:val="left" w:pos="10076"/>
+          <w:tab w:val="left" w:pos="10992"/>
+          <w:tab w:val="left" w:pos="11908"/>
+          <w:tab w:val="left" w:pos="12824"/>
+          <w:tab w:val="left" w:pos="13740"/>
+          <w:tab w:val="left" w:pos="14656"/>
+        </w:tabs>
+        <w:spacing w:after="0" w:line="240" w:lineRule="auto"/>
+        <w:rPr>
+          <w:rFonts w:ascii="Courier New" w:hAnsi="Courier New" w:cs="Courier New"/>
+          <w:color w:val="000000"/>
+          <w:sz w:val="20"/>
+          <w:szCs w:val="20"/>
+        </w:rPr>
+      </w:pPr>
+      <w:r>
+        <w:rPr>
+          <w:rFonts w:ascii="Courier New" w:hAnsi="Courier New" w:cs="Courier New"/>
+          <w:color w:val="000000"/>
+          <w:sz w:val="20"/>
+          <w:szCs w:val="20"/>
+        </w:rPr>
+        <w:t xml:space="preserve">   ag 5         # list all existing groups, 5 at a time. Some may be subscribed</w:t>
+      </w:r>
+    </w:p>
+    <w:p>
+      <w:pPr>
+        <w:tabs>
+          <w:tab w:val="left" w:pos="916"/>
+          <w:tab w:val="left" w:pos="1832"/>
+          <w:tab w:val="left" w:pos="2748"/>
+          <w:tab w:val="left" w:pos="3664"/>
+          <w:tab w:val="left" w:pos="4580"/>
+          <w:tab w:val="left" w:pos="5496"/>
+          <w:tab w:val="left" w:pos="6412"/>
+          <w:tab w:val="left" w:pos="7328"/>
+          <w:tab w:val="left" w:pos="8244"/>
+          <w:tab w:val="left" w:pos="9160"/>
+          <w:tab w:val="left" w:pos="10076"/>
+          <w:tab w:val="left" w:pos="10992"/>
+          <w:tab w:val="left" w:pos="11908"/>
+          <w:tab w:val="left" w:pos="12824"/>
+          <w:tab w:val="left" w:pos="13740"/>
+          <w:tab w:val="left" w:pos="14656"/>
+        </w:tabs>
+        <w:spacing w:after="0" w:line="240" w:lineRule="auto"/>
+        <w:rPr>
+          <w:rFonts w:ascii="Courier New" w:hAnsi="Courier New" w:cs="Courier New"/>
+          <w:color w:val="000000"/>
+          <w:sz w:val="20"/>
+          <w:szCs w:val="20"/>
+        </w:rPr>
+      </w:pPr>
+      <w:r>
+        <w:rPr>
+          <w:rFonts w:ascii="Courier New" w:hAnsi="Courier New" w:cs="Courier New"/>
+          <w:color w:val="000000"/>
+          <w:sz w:val="20"/>
+          <w:szCs w:val="20"/>
+        </w:rPr>
+        <w:t xml:space="preserve">   s 1          # subscribe to an unsubscribed group, say #1 in the current list (page 1)</w:t>
+      </w:r>
+    </w:p>
+    <w:p>
+      <w:pPr>
+        <w:tabs>
+          <w:tab w:val="left" w:pos="916"/>
+          <w:tab w:val="left" w:pos="1832"/>
+          <w:tab w:val="left" w:pos="2748"/>
+          <w:tab w:val="left" w:pos="3664"/>
+          <w:tab w:val="left" w:pos="4580"/>
+          <w:tab w:val="left" w:pos="5496"/>
+          <w:tab w:val="left" w:pos="6412"/>
+          <w:tab w:val="left" w:pos="7328"/>
+          <w:tab w:val="left" w:pos="8244"/>
+          <w:tab w:val="left" w:pos="9160"/>
+          <w:tab w:val="left" w:pos="10076"/>
+          <w:tab w:val="left" w:pos="10992"/>
+          <w:tab w:val="left" w:pos="11908"/>
+          <w:tab w:val="left" w:pos="12824"/>
+          <w:tab w:val="left" w:pos="13740"/>
+          <w:tab w:val="left" w:pos="14656"/>
+        </w:tabs>
+        <w:spacing w:after="0" w:line="240" w:lineRule="auto"/>
+        <w:rPr>
+          <w:rFonts w:ascii="Courier New" w:hAnsi="Courier New" w:cs="Courier New"/>
+          <w:color w:val="000000"/>
+          <w:sz w:val="20"/>
+          <w:szCs w:val="20"/>
+        </w:rPr>
+      </w:pPr>
+      <w:r>
+        <w:rPr>
+          <w:rFonts w:ascii="Courier New" w:hAnsi="Courier New" w:cs="Courier New"/>
+          <w:color w:val="000000"/>
+          <w:sz w:val="20"/>
+          <w:szCs w:val="20"/>
+        </w:rPr>
+        <w:t xml:space="preserve">   n            # show next five groups (page 2). Initially must have 15-20 groups</w:t>
+      </w:r>
+    </w:p>
+    <w:p>
+      <w:pPr>
+        <w:tabs>
+          <w:tab w:val="left" w:pos="916"/>
+          <w:tab w:val="left" w:pos="1832"/>
+          <w:tab w:val="left" w:pos="2748"/>
+          <w:tab w:val="left" w:pos="3664"/>
+          <w:tab w:val="left" w:pos="4580"/>
+          <w:tab w:val="left" w:pos="5496"/>
+          <w:tab w:val="left" w:pos="6412"/>
+          <w:tab w:val="left" w:pos="7328"/>
+          <w:tab w:val="left" w:pos="8244"/>
+          <w:tab w:val="left" w:pos="9160"/>
+          <w:tab w:val="left" w:pos="10076"/>
+          <w:tab w:val="left" w:pos="10992"/>
+          <w:tab w:val="left" w:pos="11908"/>
+          <w:tab w:val="left" w:pos="12824"/>
+          <w:tab w:val="left" w:pos="13740"/>
+          <w:tab w:val="left" w:pos="14656"/>
+        </w:tabs>
+        <w:spacing w:after="0" w:line="240" w:lineRule="auto"/>
+        <w:rPr>
+          <w:rFonts w:ascii="Courier New" w:hAnsi="Courier New" w:cs="Courier New"/>
+          <w:color w:val="000000"/>
+          <w:sz w:val="20"/>
+          <w:szCs w:val="20"/>
+        </w:rPr>
+      </w:pPr>
+      <w:r>
+        <w:rPr>
+          <w:rFonts w:ascii="Courier New" w:hAnsi="Courier New" w:cs="Courier New"/>
+          <w:color w:val="000000"/>
+          <w:sz w:val="20"/>
+          <w:szCs w:val="20"/>
+        </w:rPr>
+        <w:t xml:space="preserve">   s 2 3        # subscribe to two unsubscribed groups in page 2</w:t>
+      </w:r>
+    </w:p>
+    <w:p>
+      <w:pPr>
+        <w:tabs>
+          <w:tab w:val="left" w:pos="916"/>
+          <w:tab w:val="left" w:pos="1832"/>
+          <w:tab w:val="left" w:pos="2748"/>
+          <w:tab w:val="left" w:pos="3664"/>
+          <w:tab w:val="left" w:pos="4580"/>
+          <w:tab w:val="left" w:pos="5496"/>
+          <w:tab w:val="left" w:pos="6412"/>
+          <w:tab w:val="left" w:pos="7328"/>
+          <w:tab w:val="left" w:pos="8244"/>
+          <w:tab w:val="left" w:pos="9160"/>
+          <w:tab w:val="left" w:pos="10076"/>
+          <w:tab w:val="left" w:pos="10992"/>
+          <w:tab w:val="left" w:pos="11908"/>
+          <w:tab w:val="left" w:pos="12824"/>
+          <w:tab w:val="left" w:pos="13740"/>
+          <w:tab w:val="left" w:pos="14656"/>
+        </w:tabs>
+        <w:spacing w:after="0" w:line="240" w:lineRule="auto"/>
+        <w:rPr>
+          <w:rFonts w:ascii="Courier New" w:hAnsi="Courier New" w:cs="Courier New"/>
+          <w:color w:val="000000"/>
+          <w:sz w:val="20"/>
+          <w:szCs w:val="20"/>
+        </w:rPr>
+      </w:pPr>
+      <w:r>
+        <w:rPr>
+          <w:rFonts w:ascii="Courier New" w:hAnsi="Courier New" w:cs="Courier New"/>
+          <w:color w:val="000000"/>
+          <w:sz w:val="20"/>
+          <w:szCs w:val="20"/>
+        </w:rPr>
+        <w:t xml:space="preserve">   q            # exit from ag command</w:t>
+      </w:r>
+    </w:p>
+    <w:p>
+      <w:pPr>
+        <w:tabs>
+          <w:tab w:val="left" w:pos="916"/>
+          <w:tab w:val="left" w:pos="1832"/>
+          <w:tab w:val="left" w:pos="2748"/>
+          <w:tab w:val="left" w:pos="3664"/>
+          <w:tab w:val="left" w:pos="4580"/>
+          <w:tab w:val="left" w:pos="5496"/>
+          <w:tab w:val="left" w:pos="6412"/>
+          <w:tab w:val="left" w:pos="7328"/>
+          <w:tab w:val="left" w:pos="8244"/>
+          <w:tab w:val="left" w:pos="9160"/>
+          <w:tab w:val="left" w:pos="10076"/>
+          <w:tab w:val="left" w:pos="10992"/>
+          <w:tab w:val="left" w:pos="11908"/>
+          <w:tab w:val="left" w:pos="12824"/>
+          <w:tab w:val="left" w:pos="13740"/>
+          <w:tab w:val="left" w:pos="14656"/>
+        </w:tabs>
+        <w:spacing w:after="0" w:line="240" w:lineRule="auto"/>
+        <w:rPr>
+          <w:rFonts w:ascii="Courier New" w:hAnsi="Courier New" w:cs="Courier New"/>
+          <w:color w:val="000000"/>
+          <w:sz w:val="20"/>
+          <w:szCs w:val="20"/>
+        </w:rPr>
+      </w:pPr>
+    </w:p>
+    <w:p>
+      <w:pPr>
+        <w:tabs>
+          <w:tab w:val="left" w:pos="916"/>
+          <w:tab w:val="left" w:pos="1832"/>
+          <w:tab w:val="left" w:pos="2748"/>
+          <w:tab w:val="left" w:pos="3664"/>
+          <w:tab w:val="left" w:pos="4580"/>
+          <w:tab w:val="left" w:pos="5496"/>
+          <w:tab w:val="left" w:pos="6412"/>
+          <w:tab w:val="left" w:pos="7328"/>
+          <w:tab w:val="left" w:pos="8244"/>
+          <w:tab w:val="left" w:pos="9160"/>
+          <w:tab w:val="left" w:pos="10076"/>
+          <w:tab w:val="left" w:pos="10992"/>
+          <w:tab w:val="left" w:pos="11908"/>
+          <w:tab w:val="left" w:pos="12824"/>
+          <w:tab w:val="left" w:pos="13740"/>
+          <w:tab w:val="left" w:pos="14656"/>
+        </w:tabs>
+        <w:spacing w:after="0" w:line="240" w:lineRule="auto"/>
+        <w:rPr>
+          <w:rFonts w:ascii="Courier New" w:hAnsi="Courier New" w:cs="Courier New"/>
+          <w:color w:val="000000"/>
+          <w:sz w:val="20"/>
+          <w:szCs w:val="20"/>
+        </w:rPr>
+      </w:pPr>
+    </w:p>
+    <w:p>
+      <w:pPr>
+        <w:tabs>
+          <w:tab w:val="left" w:pos="916"/>
+          <w:tab w:val="left" w:pos="1832"/>
+          <w:tab w:val="left" w:pos="2748"/>
+          <w:tab w:val="left" w:pos="3664"/>
+          <w:tab w:val="left" w:pos="4580"/>
+          <w:tab w:val="left" w:pos="5496"/>
+          <w:tab w:val="left" w:pos="6412"/>
+          <w:tab w:val="left" w:pos="7328"/>
+          <w:tab w:val="left" w:pos="8244"/>
+          <w:tab w:val="left" w:pos="9160"/>
+          <w:tab w:val="left" w:pos="10076"/>
+          <w:tab w:val="left" w:pos="10992"/>
+          <w:tab w:val="left" w:pos="11908"/>
+          <w:tab w:val="left" w:pos="12824"/>
+          <w:tab w:val="left" w:pos="13740"/>
+          <w:tab w:val="left" w:pos="14656"/>
+        </w:tabs>
+        <w:spacing w:after="0" w:line="240" w:lineRule="auto"/>
+        <w:rPr>
+          <w:rFonts w:ascii="Courier New" w:hAnsi="Courier New" w:cs="Courier New"/>
+          <w:color w:val="000000"/>
+          <w:sz w:val="20"/>
+          <w:szCs w:val="20"/>
+        </w:rPr>
+      </w:pPr>
+      <w:r>
+        <w:rPr>
+          <w:rFonts w:ascii="Courier New" w:hAnsi="Courier New" w:cs="Courier New"/>
+          <w:color w:val="000000"/>
+          <w:sz w:val="20"/>
+          <w:szCs w:val="20"/>
+        </w:rPr>
+        <w:t xml:space="preserve">   sg 5         # list all subscribed groups, 5 at a time. Three shown, maybe more</w:t>
+      </w:r>
+    </w:p>
+    <w:p>
+      <w:pPr>
+        <w:tabs>
+          <w:tab w:val="left" w:pos="916"/>
+          <w:tab w:val="left" w:pos="1832"/>
+          <w:tab w:val="left" w:pos="2748"/>
+          <w:tab w:val="left" w:pos="3664"/>
+          <w:tab w:val="left" w:pos="4580"/>
+          <w:tab w:val="left" w:pos="5496"/>
+          <w:tab w:val="left" w:pos="6412"/>
+          <w:tab w:val="left" w:pos="7328"/>
+          <w:tab w:val="left" w:pos="8244"/>
+          <w:tab w:val="left" w:pos="9160"/>
+          <w:tab w:val="left" w:pos="10076"/>
+          <w:tab w:val="left" w:pos="10992"/>
+          <w:tab w:val="left" w:pos="11908"/>
+          <w:tab w:val="left" w:pos="12824"/>
+          <w:tab w:val="left" w:pos="13740"/>
+          <w:tab w:val="left" w:pos="14656"/>
+        </w:tabs>
+        <w:spacing w:after="0" w:line="240" w:lineRule="auto"/>
+        <w:rPr>
+          <w:rFonts w:ascii="Courier New" w:hAnsi="Courier New" w:cs="Courier New"/>
+          <w:color w:val="000000"/>
+          <w:sz w:val="20"/>
+          <w:szCs w:val="20"/>
+        </w:rPr>
+      </w:pPr>
+      <w:r>
+        <w:rPr>
+          <w:rFonts w:ascii="Courier New" w:hAnsi="Courier New" w:cs="Courier New"/>
+          <w:color w:val="000000"/>
+          <w:sz w:val="20"/>
+          <w:szCs w:val="20"/>
+        </w:rPr>
+        <w:t xml:space="preserve">   u 2          # unsubscribe from the 2nd group in the current page</w:t>
+      </w:r>
+    </w:p>
+    <w:p>
+      <w:pPr>
+        <w:tabs>
+          <w:tab w:val="left" w:pos="916"/>
+          <w:tab w:val="left" w:pos="1832"/>
+          <w:tab w:val="left" w:pos="2748"/>
+          <w:tab w:val="left" w:pos="3664"/>
+          <w:tab w:val="left" w:pos="4580"/>
+          <w:tab w:val="left" w:pos="5496"/>
+          <w:tab w:val="left" w:pos="6412"/>
+          <w:tab w:val="left" w:pos="7328"/>
+          <w:tab w:val="left" w:pos="8244"/>
+          <w:tab w:val="left" w:pos="9160"/>
+          <w:tab w:val="left" w:pos="10076"/>
+          <w:tab w:val="left" w:pos="10992"/>
+          <w:tab w:val="left" w:pos="11908"/>
+          <w:tab w:val="left" w:pos="12824"/>
+          <w:tab w:val="left" w:pos="13740"/>
+          <w:tab w:val="left" w:pos="14656"/>
+        </w:tabs>
+        <w:spacing w:after="0" w:line="240" w:lineRule="auto"/>
+        <w:rPr>
+          <w:rFonts w:ascii="Courier New" w:hAnsi="Courier New" w:cs="Courier New"/>
+          <w:color w:val="000000"/>
+          <w:sz w:val="20"/>
+          <w:szCs w:val="20"/>
+        </w:rPr>
+      </w:pPr>
+      <w:r>
+        <w:rPr>
+          <w:rFonts w:ascii="Courier New" w:hAnsi="Courier New" w:cs="Courier New"/>
+          <w:color w:val="000000"/>
+          <w:sz w:val="20"/>
+          <w:szCs w:val="20"/>
+        </w:rPr>
+        <w:t xml:space="preserve">   n            # list next 5 groups if there are any. Pick a group, say comp.lang.c</w:t>
+      </w:r>
+    </w:p>
+    <w:p>
+      <w:pPr>
+        <w:tabs>
+          <w:tab w:val="left" w:pos="916"/>
+          <w:tab w:val="left" w:pos="1832"/>
+          <w:tab w:val="left" w:pos="2748"/>
+          <w:tab w:val="left" w:pos="3664"/>
+          <w:tab w:val="left" w:pos="4580"/>
+          <w:tab w:val="left" w:pos="5496"/>
+          <w:tab w:val="left" w:pos="6412"/>
+          <w:tab w:val="left" w:pos="7328"/>
+          <w:tab w:val="left" w:pos="8244"/>
+          <w:tab w:val="left" w:pos="9160"/>
+          <w:tab w:val="left" w:pos="10076"/>
+          <w:tab w:val="left" w:pos="10992"/>
+          <w:tab w:val="left" w:pos="11908"/>
+          <w:tab w:val="left" w:pos="12824"/>
+          <w:tab w:val="left" w:pos="13740"/>
+          <w:tab w:val="left" w:pos="14656"/>
+        </w:tabs>
+        <w:spacing w:after="0" w:line="240" w:lineRule="auto"/>
+        <w:rPr>
+          <w:rFonts w:ascii="Courier New" w:hAnsi="Courier New" w:cs="Courier New"/>
+          <w:color w:val="000000"/>
+          <w:sz w:val="20"/>
+          <w:szCs w:val="20"/>
+        </w:rPr>
+      </w:pPr>
+      <w:r>
+        <w:rPr>
+          <w:rFonts w:ascii="Courier New" w:hAnsi="Courier New" w:cs="Courier New"/>
+          <w:color w:val="000000"/>
+          <w:sz w:val="20"/>
+          <w:szCs w:val="20"/>
+        </w:rPr>
+        <w:t xml:space="preserve">   q            # exit from sg command</w:t>
+      </w:r>
+    </w:p>
+    <w:p>
+      <w:pPr>
+        <w:tabs>
+          <w:tab w:val="left" w:pos="916"/>
+          <w:tab w:val="left" w:pos="1832"/>
+          <w:tab w:val="left" w:pos="2748"/>
+          <w:tab w:val="left" w:pos="3664"/>
+          <w:tab w:val="left" w:pos="4580"/>
+          <w:tab w:val="left" w:pos="5496"/>
+          <w:tab w:val="left" w:pos="6412"/>
+          <w:tab w:val="left" w:pos="7328"/>
+          <w:tab w:val="left" w:pos="8244"/>
+          <w:tab w:val="left" w:pos="9160"/>
+          <w:tab w:val="left" w:pos="10076"/>
+          <w:tab w:val="left" w:pos="10992"/>
+          <w:tab w:val="left" w:pos="11908"/>
+          <w:tab w:val="left" w:pos="12824"/>
+          <w:tab w:val="left" w:pos="13740"/>
+          <w:tab w:val="left" w:pos="14656"/>
+        </w:tabs>
+        <w:spacing w:after="0" w:line="240" w:lineRule="auto"/>
+        <w:rPr>
+          <w:rFonts w:ascii="Courier New" w:hAnsi="Courier New" w:cs="Courier New"/>
+          <w:color w:val="000000"/>
+          <w:sz w:val="20"/>
+          <w:szCs w:val="20"/>
+        </w:rPr>
+      </w:pPr>
+    </w:p>
+    <w:p>
+      <w:pPr>
+        <w:tabs>
+          <w:tab w:val="left" w:pos="916"/>
+          <w:tab w:val="left" w:pos="1832"/>
+          <w:tab w:val="left" w:pos="2748"/>
+          <w:tab w:val="left" w:pos="3664"/>
+          <w:tab w:val="left" w:pos="4580"/>
+          <w:tab w:val="left" w:pos="5496"/>
+          <w:tab w:val="left" w:pos="6412"/>
+          <w:tab w:val="left" w:pos="7328"/>
+          <w:tab w:val="left" w:pos="8244"/>
+          <w:tab w:val="left" w:pos="9160"/>
+          <w:tab w:val="left" w:pos="10076"/>
+          <w:tab w:val="left" w:pos="10992"/>
+          <w:tab w:val="left" w:pos="11908"/>
+          <w:tab w:val="left" w:pos="12824"/>
+          <w:tab w:val="left" w:pos="13740"/>
+          <w:tab w:val="left" w:pos="14656"/>
+        </w:tabs>
+        <w:spacing w:after="0" w:line="240" w:lineRule="auto"/>
+        <w:rPr>
+          <w:rFonts w:ascii="Courier New" w:hAnsi="Courier New" w:cs="Courier New"/>
+          <w:color w:val="000000"/>
+          <w:sz w:val="20"/>
+          <w:szCs w:val="20"/>
+        </w:rPr>
+      </w:pPr>
+    </w:p>
+    <w:p>
+      <w:pPr>
+        <w:tabs>
+          <w:tab w:val="left" w:pos="916"/>
+          <w:tab w:val="left" w:pos="1832"/>
+          <w:tab w:val="left" w:pos="2748"/>
+          <w:tab w:val="left" w:pos="3664"/>
+          <w:tab w:val="left" w:pos="4580"/>
+          <w:tab w:val="left" w:pos="5496"/>
+          <w:tab w:val="left" w:pos="6412"/>
+          <w:tab w:val="left" w:pos="7328"/>
+          <w:tab w:val="left" w:pos="8244"/>
+          <w:tab w:val="left" w:pos="9160"/>
+          <w:tab w:val="left" w:pos="10076"/>
+          <w:tab w:val="left" w:pos="10992"/>
+          <w:tab w:val="left" w:pos="11908"/>
+          <w:tab w:val="left" w:pos="12824"/>
+          <w:tab w:val="left" w:pos="13740"/>
+          <w:tab w:val="left" w:pos="14656"/>
+        </w:tabs>
+        <w:spacing w:after="0" w:line="240" w:lineRule="auto"/>
+        <w:rPr>
+          <w:rFonts w:ascii="Courier New" w:hAnsi="Courier New" w:cs="Courier New"/>
+          <w:color w:val="000000"/>
+          <w:sz w:val="20"/>
+          <w:szCs w:val="20"/>
+        </w:rPr>
+      </w:pPr>
+      <w:r>
+        <w:rPr>
+          <w:rFonts w:ascii="Courier New" w:hAnsi="Courier New" w:cs="Courier New"/>
+          <w:color w:val="000000"/>
+          <w:sz w:val="20"/>
+          <w:szCs w:val="20"/>
+        </w:rPr>
+        <w:t xml:space="preserve">   rg comp.lang.c 5 # reading the post titles in comp.lang.c, 5 posts at a time</w:t>
+      </w:r>
+    </w:p>
+    <w:p>
+      <w:pPr>
+        <w:tabs>
+          <w:tab w:val="left" w:pos="916"/>
+          <w:tab w:val="left" w:pos="1832"/>
+          <w:tab w:val="left" w:pos="2748"/>
+          <w:tab w:val="left" w:pos="3664"/>
+          <w:tab w:val="left" w:pos="4580"/>
+          <w:tab w:val="left" w:pos="5496"/>
+          <w:tab w:val="left" w:pos="6412"/>
+          <w:tab w:val="left" w:pos="7328"/>
+          <w:tab w:val="left" w:pos="8244"/>
+          <w:tab w:val="left" w:pos="9160"/>
+          <w:tab w:val="left" w:pos="10076"/>
+          <w:tab w:val="left" w:pos="10992"/>
+          <w:tab w:val="left" w:pos="11908"/>
+          <w:tab w:val="left" w:pos="12824"/>
+          <w:tab w:val="left" w:pos="13740"/>
+          <w:tab w:val="left" w:pos="14656"/>
+        </w:tabs>
+        <w:spacing w:after="0" w:line="240" w:lineRule="auto"/>
+        <w:rPr>
+          <w:rFonts w:ascii="Courier New" w:hAnsi="Courier New" w:cs="Courier New"/>
+          <w:color w:val="000000"/>
+          <w:sz w:val="20"/>
+          <w:szCs w:val="20"/>
+        </w:rPr>
+      </w:pPr>
+      <w:r>
+        <w:rPr>
+          <w:rFonts w:ascii="Courier New" w:hAnsi="Courier New" w:cs="Courier New"/>
+          <w:color w:val="000000"/>
+          <w:sz w:val="20"/>
+          <w:szCs w:val="20"/>
+        </w:rPr>
+        <w:t xml:space="preserve">                # unread posts first, read ones after. Not reverse chronological is fine</w:t>
+      </w:r>
+    </w:p>
+    <w:p>
+      <w:pPr>
+        <w:tabs>
+          <w:tab w:val="left" w:pos="916"/>
+          <w:tab w:val="left" w:pos="1832"/>
+          <w:tab w:val="left" w:pos="2748"/>
+          <w:tab w:val="left" w:pos="3664"/>
+          <w:tab w:val="left" w:pos="4580"/>
+          <w:tab w:val="left" w:pos="5496"/>
+          <w:tab w:val="left" w:pos="6412"/>
+          <w:tab w:val="left" w:pos="7328"/>
+          <w:tab w:val="left" w:pos="8244"/>
+          <w:tab w:val="left" w:pos="9160"/>
+          <w:tab w:val="left" w:pos="10076"/>
+          <w:tab w:val="left" w:pos="10992"/>
+          <w:tab w:val="left" w:pos="11908"/>
+          <w:tab w:val="left" w:pos="12824"/>
+          <w:tab w:val="left" w:pos="13740"/>
+          <w:tab w:val="left" w:pos="14656"/>
+        </w:tabs>
+        <w:spacing w:after="0" w:line="240" w:lineRule="auto"/>
+        <w:rPr>
+          <w:rFonts w:ascii="Courier New" w:hAnsi="Courier New" w:cs="Courier New"/>
+          <w:color w:val="000000"/>
+          <w:sz w:val="20"/>
+          <w:szCs w:val="20"/>
+        </w:rPr>
+      </w:pPr>
+    </w:p>
+    <w:p>
+      <w:pPr>
+        <w:tabs>
+          <w:tab w:val="left" w:pos="916"/>
+          <w:tab w:val="left" w:pos="1832"/>
+          <w:tab w:val="left" w:pos="2748"/>
+          <w:tab w:val="left" w:pos="3664"/>
+          <w:tab w:val="left" w:pos="4580"/>
+          <w:tab w:val="left" w:pos="5496"/>
+          <w:tab w:val="left" w:pos="6412"/>
+          <w:tab w:val="left" w:pos="7328"/>
+          <w:tab w:val="left" w:pos="8244"/>
+          <w:tab w:val="left" w:pos="9160"/>
+          <w:tab w:val="left" w:pos="10076"/>
+          <w:tab w:val="left" w:pos="10992"/>
+          <w:tab w:val="left" w:pos="11908"/>
+          <w:tab w:val="left" w:pos="12824"/>
+          <w:tab w:val="left" w:pos="13740"/>
+          <w:tab w:val="left" w:pos="14656"/>
+        </w:tabs>
+        <w:spacing w:after="0" w:line="240" w:lineRule="auto"/>
+        <w:rPr>
+          <w:rFonts w:ascii="Courier New" w:hAnsi="Courier New" w:cs="Courier New"/>
+          <w:color w:val="000000"/>
+          <w:sz w:val="20"/>
+          <w:szCs w:val="20"/>
+        </w:rPr>
+      </w:pPr>
+      <w:r>
+        <w:rPr>
+          <w:rFonts w:ascii="Courier New" w:hAnsi="Courier New" w:cs="Courier New"/>
+          <w:color w:val="000000"/>
+          <w:sz w:val="20"/>
+          <w:szCs w:val="20"/>
+        </w:rPr>
+        <w:t xml:space="preserve">   4            # display the 1st page content of the 4th post in the current post list</w:t>
+      </w:r>
+    </w:p>
+    <w:p>
+      <w:pPr>
+        <w:tabs>
+          <w:tab w:val="left" w:pos="916"/>
+          <w:tab w:val="left" w:pos="1832"/>
+          <w:tab w:val="left" w:pos="2748"/>
+          <w:tab w:val="left" w:pos="3664"/>
+          <w:tab w:val="left" w:pos="4580"/>
+          <w:tab w:val="left" w:pos="5496"/>
+          <w:tab w:val="left" w:pos="6412"/>
+          <w:tab w:val="left" w:pos="7328"/>
+          <w:tab w:val="left" w:pos="8244"/>
+          <w:tab w:val="left" w:pos="9160"/>
+          <w:tab w:val="left" w:pos="10076"/>
+          <w:tab w:val="left" w:pos="10992"/>
+          <w:tab w:val="left" w:pos="11908"/>
+          <w:tab w:val="left" w:pos="12824"/>
+          <w:tab w:val="left" w:pos="13740"/>
+          <w:tab w:val="left" w:pos="14656"/>
+        </w:tabs>
+        <w:spacing w:after="0" w:line="240" w:lineRule="auto"/>
+        <w:rPr>
+          <w:rFonts w:ascii="Courier New" w:hAnsi="Courier New" w:cs="Courier New"/>
+          <w:color w:val="000000"/>
+          <w:sz w:val="20"/>
+          <w:szCs w:val="20"/>
+        </w:rPr>
+      </w:pPr>
+      <w:r>
+        <w:rPr>
+          <w:rFonts w:ascii="Courier New" w:hAnsi="Courier New" w:cs="Courier New"/>
+          <w:color w:val="000000"/>
+          <w:sz w:val="20"/>
+          <w:szCs w:val="20"/>
+        </w:rPr>
+        <w:t xml:space="preserve">   n(*)         # display the content of this selected post until the end of post</w:t>
+      </w:r>
+    </w:p>
+    <w:p>
+      <w:pPr>
+        <w:tabs>
+          <w:tab w:val="left" w:pos="916"/>
+          <w:tab w:val="left" w:pos="1832"/>
+          <w:tab w:val="left" w:pos="2748"/>
+          <w:tab w:val="left" w:pos="3664"/>
+          <w:tab w:val="left" w:pos="4580"/>
+          <w:tab w:val="left" w:pos="5496"/>
+          <w:tab w:val="left" w:pos="6412"/>
+          <w:tab w:val="left" w:pos="7328"/>
+          <w:tab w:val="left" w:pos="8244"/>
+          <w:tab w:val="left" w:pos="9160"/>
+          <w:tab w:val="left" w:pos="10076"/>
+          <w:tab w:val="left" w:pos="10992"/>
+          <w:tab w:val="left" w:pos="11908"/>
+          <w:tab w:val="left" w:pos="12824"/>
+          <w:tab w:val="left" w:pos="13740"/>
+          <w:tab w:val="left" w:pos="14656"/>
+        </w:tabs>
+        <w:spacing w:after="0" w:line="240" w:lineRule="auto"/>
+        <w:rPr>
+          <w:rFonts w:ascii="Courier New" w:hAnsi="Courier New" w:cs="Courier New"/>
+          <w:color w:val="000000"/>
+          <w:sz w:val="20"/>
+          <w:szCs w:val="20"/>
+        </w:rPr>
+      </w:pPr>
+      <w:r>
+        <w:rPr>
+          <w:rFonts w:ascii="Courier New" w:hAnsi="Courier New" w:cs="Courier New"/>
+          <w:color w:val="000000"/>
+          <w:sz w:val="20"/>
+          <w:szCs w:val="20"/>
+        </w:rPr>
+        <w:t xml:space="preserve"> </w:t>
+      </w:r>
+      <w:r>
+        <w:rPr>
+          <w:rFonts w:ascii="Courier New" w:hAnsi="Courier New" w:cs="Courier New"/>
+          <w:color w:val="000000"/>
+          <w:sz w:val="20"/>
+          <w:szCs w:val="20"/>
+        </w:rPr>
+        <w:tab/>
+      </w:r>
+      <w:r>
+        <w:rPr>
+          <w:rFonts w:ascii="Courier New" w:hAnsi="Courier New" w:cs="Courier New"/>
+          <w:color w:val="000000"/>
+          <w:sz w:val="20"/>
+          <w:szCs w:val="20"/>
+        </w:rPr>
+        <w:tab/>
+        <w:t xml:space="preserve"># (*) is not part of a command. It only means press n multiple times </w:t>
+      </w:r>
+    </w:p>
+    <w:p>
+      <w:pPr>
+        <w:tabs>
+          <w:tab w:val="left" w:pos="916"/>
+          <w:tab w:val="left" w:pos="1832"/>
+          <w:tab w:val="left" w:pos="2748"/>
+          <w:tab w:val="left" w:pos="3664"/>
+          <w:tab w:val="left" w:pos="4580"/>
+          <w:tab w:val="left" w:pos="5496"/>
+          <w:tab w:val="left" w:pos="6412"/>
+          <w:tab w:val="left" w:pos="7328"/>
+          <w:tab w:val="left" w:pos="8244"/>
+          <w:tab w:val="left" w:pos="9160"/>
+          <w:tab w:val="left" w:pos="10076"/>
+          <w:tab w:val="left" w:pos="10992"/>
+          <w:tab w:val="left" w:pos="11908"/>
+          <w:tab w:val="left" w:pos="12824"/>
+          <w:tab w:val="left" w:pos="13740"/>
+          <w:tab w:val="left" w:pos="14656"/>
+        </w:tabs>
+        <w:spacing w:after="0" w:line="240" w:lineRule="auto"/>
+        <w:rPr>
+          <w:rFonts w:ascii="Courier New" w:hAnsi="Courier New" w:cs="Courier New"/>
+          <w:color w:val="000000"/>
+          <w:sz w:val="20"/>
+          <w:szCs w:val="20"/>
+        </w:rPr>
+      </w:pPr>
+      <w:r>
+        <w:rPr>
+          <w:rFonts w:ascii="Courier New" w:hAnsi="Courier New" w:cs="Courier New"/>
+          <w:color w:val="000000"/>
+          <w:sz w:val="20"/>
+          <w:szCs w:val="20"/>
+        </w:rPr>
+        <w:t xml:space="preserve">   q            # exit from reading the post. The post list before '4' is shown</w:t>
+      </w:r>
+    </w:p>
+    <w:p>
+      <w:pPr>
+        <w:tabs>
+          <w:tab w:val="left" w:pos="916"/>
+          <w:tab w:val="left" w:pos="1832"/>
+          <w:tab w:val="left" w:pos="2748"/>
+          <w:tab w:val="left" w:pos="3664"/>
+          <w:tab w:val="left" w:pos="4580"/>
+          <w:tab w:val="left" w:pos="5496"/>
+          <w:tab w:val="left" w:pos="6412"/>
+          <w:tab w:val="left" w:pos="7328"/>
+          <w:tab w:val="left" w:pos="8244"/>
+          <w:tab w:val="left" w:pos="9160"/>
+          <w:tab w:val="left" w:pos="10076"/>
+          <w:tab w:val="left" w:pos="10992"/>
+          <w:tab w:val="left" w:pos="11908"/>
+          <w:tab w:val="left" w:pos="12824"/>
+          <w:tab w:val="left" w:pos="13740"/>
+          <w:tab w:val="left" w:pos="14656"/>
+        </w:tabs>
+        <w:spacing w:after="0" w:line="240" w:lineRule="auto"/>
+        <w:rPr>
+          <w:rFonts w:ascii="Courier New" w:hAnsi="Courier New" w:cs="Courier New"/>
+          <w:color w:val="000000"/>
+          <w:sz w:val="20"/>
+          <w:szCs w:val="20"/>
+        </w:rPr>
+      </w:pPr>
+    </w:p>
+    <w:p>
+      <w:pPr>
+        <w:tabs>
+          <w:tab w:val="left" w:pos="916"/>
+          <w:tab w:val="left" w:pos="1832"/>
+          <w:tab w:val="left" w:pos="2748"/>
+          <w:tab w:val="left" w:pos="3664"/>
+          <w:tab w:val="left" w:pos="4580"/>
+          <w:tab w:val="left" w:pos="5496"/>
+          <w:tab w:val="left" w:pos="6412"/>
+          <w:tab w:val="left" w:pos="7328"/>
+          <w:tab w:val="left" w:pos="8244"/>
+          <w:tab w:val="left" w:pos="9160"/>
+          <w:tab w:val="left" w:pos="10076"/>
+          <w:tab w:val="left" w:pos="10992"/>
+          <w:tab w:val="left" w:pos="11908"/>
+          <w:tab w:val="left" w:pos="12824"/>
+          <w:tab w:val="left" w:pos="13740"/>
+          <w:tab w:val="left" w:pos="14656"/>
+        </w:tabs>
+        <w:spacing w:after="0" w:line="240" w:lineRule="auto"/>
+        <w:rPr>
+          <w:rFonts w:ascii="Courier New" w:hAnsi="Courier New" w:cs="Courier New"/>
+          <w:color w:val="000000"/>
+          <w:sz w:val="20"/>
+          <w:szCs w:val="20"/>
+        </w:rPr>
+      </w:pPr>
+      <w:r>
+        <w:rPr>
+          <w:rFonts w:ascii="Courier New" w:hAnsi="Courier New" w:cs="Courier New"/>
+          <w:color w:val="000000"/>
+          <w:sz w:val="20"/>
+          <w:szCs w:val="20"/>
+        </w:rPr>
+        <w:t xml:space="preserve">   r 1-2        # mark the first two posts in this page as read</w:t>
+      </w:r>
+    </w:p>
+    <w:p>
+      <w:pPr>
+        <w:tabs>
+          <w:tab w:val="left" w:pos="916"/>
+          <w:tab w:val="left" w:pos="1832"/>
+          <w:tab w:val="left" w:pos="2748"/>
+          <w:tab w:val="left" w:pos="3664"/>
+          <w:tab w:val="left" w:pos="4580"/>
+          <w:tab w:val="left" w:pos="5496"/>
+          <w:tab w:val="left" w:pos="6412"/>
+          <w:tab w:val="left" w:pos="7328"/>
+          <w:tab w:val="left" w:pos="8244"/>
+          <w:tab w:val="left" w:pos="9160"/>
+          <w:tab w:val="left" w:pos="10076"/>
+          <w:tab w:val="left" w:pos="10992"/>
+          <w:tab w:val="left" w:pos="11908"/>
+          <w:tab w:val="left" w:pos="12824"/>
+          <w:tab w:val="left" w:pos="13740"/>
+          <w:tab w:val="left" w:pos="14656"/>
+        </w:tabs>
+        <w:spacing w:after="0" w:line="240" w:lineRule="auto"/>
+        <w:rPr>
+          <w:rFonts w:ascii="Courier New" w:hAnsi="Courier New" w:cs="Courier New"/>
+          <w:color w:val="000000"/>
+          <w:sz w:val="20"/>
+          <w:szCs w:val="20"/>
+        </w:rPr>
+      </w:pPr>
+      <w:r>
+        <w:rPr>
+          <w:rFonts w:ascii="Courier New" w:hAnsi="Courier New" w:cs="Courier New"/>
+          <w:color w:val="000000"/>
+          <w:sz w:val="20"/>
+          <w:szCs w:val="20"/>
+        </w:rPr>
+        <w:t xml:space="preserve">   n            # show the titles of the next 5 posts</w:t>
+      </w:r>
+    </w:p>
+    <w:p>
+      <w:pPr>
+        <w:tabs>
+          <w:tab w:val="left" w:pos="916"/>
+          <w:tab w:val="left" w:pos="1832"/>
+          <w:tab w:val="left" w:pos="2748"/>
+          <w:tab w:val="left" w:pos="3664"/>
+          <w:tab w:val="left" w:pos="4580"/>
+          <w:tab w:val="left" w:pos="5496"/>
+          <w:tab w:val="left" w:pos="6412"/>
+          <w:tab w:val="left" w:pos="7328"/>
+          <w:tab w:val="left" w:pos="8244"/>
+          <w:tab w:val="left" w:pos="9160"/>
+          <w:tab w:val="left" w:pos="10076"/>
+          <w:tab w:val="left" w:pos="10992"/>
+          <w:tab w:val="left" w:pos="11908"/>
+          <w:tab w:val="left" w:pos="12824"/>
+          <w:tab w:val="left" w:pos="13740"/>
+          <w:tab w:val="left" w:pos="14656"/>
+        </w:tabs>
+        <w:spacing w:after="0" w:line="240" w:lineRule="auto"/>
+        <w:rPr>
+          <w:rFonts w:ascii="Courier New" w:hAnsi="Courier New" w:cs="Courier New"/>
+          <w:color w:val="000000"/>
+          <w:sz w:val="20"/>
+          <w:szCs w:val="20"/>
+        </w:rPr>
+      </w:pPr>
+    </w:p>
+    <w:p>
+      <w:pPr>
+        <w:tabs>
+          <w:tab w:val="left" w:pos="916"/>
+          <w:tab w:val="left" w:pos="1832"/>
+          <w:tab w:val="left" w:pos="2748"/>
+          <w:tab w:val="left" w:pos="3664"/>
+          <w:tab w:val="left" w:pos="4580"/>
+          <w:tab w:val="left" w:pos="5496"/>
+          <w:tab w:val="left" w:pos="6412"/>
+          <w:tab w:val="left" w:pos="7328"/>
+          <w:tab w:val="left" w:pos="8244"/>
+          <w:tab w:val="left" w:pos="9160"/>
+          <w:tab w:val="left" w:pos="10076"/>
+          <w:tab w:val="left" w:pos="10992"/>
+          <w:tab w:val="left" w:pos="11908"/>
+          <w:tab w:val="left" w:pos="12824"/>
+          <w:tab w:val="left" w:pos="13740"/>
+          <w:tab w:val="left" w:pos="14656"/>
+        </w:tabs>
+        <w:spacing w:after="0" w:line="240" w:lineRule="auto"/>
+        <w:rPr>
+          <w:rFonts w:ascii="Courier New" w:hAnsi="Courier New" w:cs="Courier New"/>
+          <w:color w:val="000000"/>
+          <w:sz w:val="20"/>
+          <w:szCs w:val="20"/>
+        </w:rPr>
+      </w:pPr>
+      <w:r>
+        <w:rPr>
+          <w:rFonts w:ascii="Courier New" w:hAnsi="Courier New" w:cs="Courier New"/>
+          <w:color w:val="000000"/>
+          <w:sz w:val="20"/>
+          <w:szCs w:val="20"/>
+        </w:rPr>
+        <w:t xml:space="preserve">   p            # make a post to this group. Prompted for post subject line</w:t>
+      </w:r>
+    </w:p>
+    <w:p>
+      <w:pPr>
+        <w:tabs>
+          <w:tab w:val="left" w:pos="916"/>
+          <w:tab w:val="left" w:pos="1832"/>
+          <w:tab w:val="left" w:pos="2748"/>
+          <w:tab w:val="left" w:pos="3664"/>
+          <w:tab w:val="left" w:pos="4580"/>
+          <w:tab w:val="left" w:pos="5496"/>
+          <w:tab w:val="left" w:pos="6412"/>
+          <w:tab w:val="left" w:pos="7328"/>
+          <w:tab w:val="left" w:pos="8244"/>
+          <w:tab w:val="left" w:pos="9160"/>
+          <w:tab w:val="left" w:pos="10076"/>
+          <w:tab w:val="left" w:pos="10992"/>
+          <w:tab w:val="left" w:pos="11908"/>
+          <w:tab w:val="left" w:pos="12824"/>
+          <w:tab w:val="left" w:pos="13740"/>
+          <w:tab w:val="left" w:pos="14656"/>
+        </w:tabs>
+        <w:spacing w:after="0" w:line="240" w:lineRule="auto"/>
+        <w:rPr>
+          <w:rFonts w:ascii="Courier New" w:hAnsi="Courier New" w:cs="Courier New"/>
+          <w:color w:val="000000"/>
+          <w:sz w:val="20"/>
+          <w:szCs w:val="20"/>
+        </w:rPr>
+      </w:pPr>
+      <w:r>
+        <w:rPr>
+          <w:rFonts w:ascii="Courier New" w:hAnsi="Courier New" w:cs="Courier New"/>
+          <w:color w:val="000000"/>
+          <w:sz w:val="20"/>
+          <w:szCs w:val="20"/>
+        </w:rPr>
+        <w:t xml:space="preserve">   (subject)    # enter post subject line. Prompted for post content</w:t>
+      </w:r>
+    </w:p>
+    <w:p>
+      <w:pPr>
+        <w:tabs>
+          <w:tab w:val="left" w:pos="916"/>
+          <w:tab w:val="left" w:pos="1832"/>
+          <w:tab w:val="left" w:pos="2748"/>
+          <w:tab w:val="left" w:pos="3664"/>
+          <w:tab w:val="left" w:pos="4580"/>
+          <w:tab w:val="left" w:pos="5496"/>
+          <w:tab w:val="left" w:pos="6412"/>
+          <w:tab w:val="left" w:pos="7328"/>
+          <w:tab w:val="left" w:pos="8244"/>
+          <w:tab w:val="left" w:pos="9160"/>
+          <w:tab w:val="left" w:pos="10076"/>
+          <w:tab w:val="left" w:pos="10992"/>
+          <w:tab w:val="left" w:pos="11908"/>
+          <w:tab w:val="left" w:pos="12824"/>
+          <w:tab w:val="left" w:pos="13740"/>
+          <w:tab w:val="left" w:pos="14656"/>
+        </w:tabs>
+        <w:spacing w:after="0" w:line="240" w:lineRule="auto"/>
+        <w:rPr>
+          <w:rFonts w:ascii="Courier New" w:hAnsi="Courier New" w:cs="Courier New"/>
+          <w:color w:val="000000"/>
+          <w:sz w:val="20"/>
+          <w:szCs w:val="20"/>
+        </w:rPr>
+      </w:pPr>
+      <w:r>
+        <w:rPr>
+          <w:rFonts w:ascii="Courier New" w:hAnsi="Courier New" w:cs="Courier New"/>
+          <w:color w:val="000000"/>
+          <w:sz w:val="20"/>
+          <w:szCs w:val="20"/>
+        </w:rPr>
+        <w:t xml:space="preserve">   (content)    # enter post content. It should have at least two paragraphs</w:t>
+      </w:r>
+    </w:p>
+    <w:p>
+      <w:pPr>
+        <w:tabs>
+          <w:tab w:val="left" w:pos="916"/>
+          <w:tab w:val="left" w:pos="1832"/>
+          <w:tab w:val="left" w:pos="2748"/>
+          <w:tab w:val="left" w:pos="3664"/>
+          <w:tab w:val="left" w:pos="4580"/>
+          <w:tab w:val="left" w:pos="5496"/>
+          <w:tab w:val="left" w:pos="6412"/>
+          <w:tab w:val="left" w:pos="7328"/>
+          <w:tab w:val="left" w:pos="8244"/>
+          <w:tab w:val="left" w:pos="9160"/>
+          <w:tab w:val="left" w:pos="10076"/>
+          <w:tab w:val="left" w:pos="10992"/>
+          <w:tab w:val="left" w:pos="11908"/>
+          <w:tab w:val="left" w:pos="12824"/>
+          <w:tab w:val="left" w:pos="13740"/>
+          <w:tab w:val="left" w:pos="14656"/>
+        </w:tabs>
+        <w:spacing w:after="0" w:line="240" w:lineRule="auto"/>
+        <w:rPr>
+          <w:rFonts w:ascii="Courier New" w:hAnsi="Courier New" w:cs="Courier New"/>
+          <w:color w:val="000000"/>
+          <w:sz w:val="20"/>
+          <w:szCs w:val="20"/>
+        </w:rPr>
+      </w:pPr>
+      <w:r>
+        <w:rPr>
+          <w:rFonts w:ascii="Courier New" w:hAnsi="Courier New" w:cs="Courier New"/>
+          <w:color w:val="000000"/>
+          <w:sz w:val="20"/>
+          <w:szCs w:val="20"/>
+        </w:rPr>
+        <w:t xml:space="preserve">   .            # enter a dot by itself on a line at the same time as Aich</w:t>
+      </w:r>
+    </w:p>
+    <w:p>
+      <w:pPr>
+        <w:tabs>
+          <w:tab w:val="left" w:pos="916"/>
+          <w:tab w:val="left" w:pos="1832"/>
+          <w:tab w:val="left" w:pos="2748"/>
+          <w:tab w:val="left" w:pos="3664"/>
+          <w:tab w:val="left" w:pos="4580"/>
+          <w:tab w:val="left" w:pos="5496"/>
+          <w:tab w:val="left" w:pos="6412"/>
+          <w:tab w:val="left" w:pos="7328"/>
+          <w:tab w:val="left" w:pos="8244"/>
+          <w:tab w:val="left" w:pos="9160"/>
+          <w:tab w:val="left" w:pos="10076"/>
+          <w:tab w:val="left" w:pos="10992"/>
+          <w:tab w:val="left" w:pos="11908"/>
+          <w:tab w:val="left" w:pos="12824"/>
+          <w:tab w:val="left" w:pos="13740"/>
+          <w:tab w:val="left" w:pos="14656"/>
+        </w:tabs>
+        <w:spacing w:after="0" w:line="240" w:lineRule="auto"/>
+        <w:rPr>
+          <w:rFonts w:ascii="Courier New" w:hAnsi="Courier New" w:cs="Courier New"/>
+          <w:color w:val="000000"/>
+          <w:sz w:val="20"/>
+          <w:szCs w:val="20"/>
+        </w:rPr>
+      </w:pPr>
+      <w:r>
+        <w:rPr>
+          <w:rFonts w:ascii="Courier New" w:hAnsi="Courier New" w:cs="Courier New"/>
+          <w:color w:val="000000"/>
+          <w:sz w:val="20"/>
+          <w:szCs w:val="20"/>
+        </w:rPr>
+        <w:t xml:space="preserve">                # show post list, two new posts  shown on top as unread</w:t>
+      </w:r>
+    </w:p>
+    <w:p>
+      <w:pPr>
+        <w:tabs>
+          <w:tab w:val="left" w:pos="916"/>
+          <w:tab w:val="left" w:pos="1832"/>
+          <w:tab w:val="left" w:pos="2748"/>
+          <w:tab w:val="left" w:pos="3664"/>
+          <w:tab w:val="left" w:pos="4580"/>
+          <w:tab w:val="left" w:pos="5496"/>
+          <w:tab w:val="left" w:pos="6412"/>
+          <w:tab w:val="left" w:pos="7328"/>
+          <w:tab w:val="left" w:pos="8244"/>
+          <w:tab w:val="left" w:pos="9160"/>
+          <w:tab w:val="left" w:pos="10076"/>
+          <w:tab w:val="left" w:pos="10992"/>
+          <w:tab w:val="left" w:pos="11908"/>
+          <w:tab w:val="left" w:pos="12824"/>
+          <w:tab w:val="left" w:pos="13740"/>
+          <w:tab w:val="left" w:pos="14656"/>
+        </w:tabs>
+        <w:spacing w:after="0" w:line="240" w:lineRule="auto"/>
+        <w:rPr>
+          <w:rFonts w:ascii="Courier New" w:hAnsi="Courier New" w:cs="Courier New"/>
+          <w:color w:val="000000"/>
+          <w:sz w:val="20"/>
+          <w:szCs w:val="20"/>
+        </w:rPr>
+      </w:pPr>
+    </w:p>
+    <w:p>
+      <w:pPr>
+        <w:tabs>
+          <w:tab w:val="left" w:pos="916"/>
+          <w:tab w:val="left" w:pos="1832"/>
+          <w:tab w:val="left" w:pos="2748"/>
+          <w:tab w:val="left" w:pos="3664"/>
+          <w:tab w:val="left" w:pos="4580"/>
+          <w:tab w:val="left" w:pos="5496"/>
+          <w:tab w:val="left" w:pos="6412"/>
+          <w:tab w:val="left" w:pos="7328"/>
+          <w:tab w:val="left" w:pos="8244"/>
+          <w:tab w:val="left" w:pos="9160"/>
+          <w:tab w:val="left" w:pos="10076"/>
+          <w:tab w:val="left" w:pos="10992"/>
+          <w:tab w:val="left" w:pos="11908"/>
+          <w:tab w:val="left" w:pos="12824"/>
+          <w:tab w:val="left" w:pos="13740"/>
+          <w:tab w:val="left" w:pos="14656"/>
+        </w:tabs>
+        <w:spacing w:after="0" w:line="240" w:lineRule="auto"/>
+        <w:rPr>
+          <w:rFonts w:ascii="Courier New" w:hAnsi="Courier New" w:cs="Courier New"/>
+          <w:color w:val="000000"/>
+          <w:sz w:val="20"/>
+          <w:szCs w:val="20"/>
+        </w:rPr>
+      </w:pPr>
+      <w:r>
+        <w:rPr>
+          <w:rFonts w:ascii="Courier New" w:hAnsi="Courier New" w:cs="Courier New"/>
+          <w:color w:val="000000"/>
+          <w:sz w:val="20"/>
+          <w:szCs w:val="20"/>
+        </w:rPr>
+        <w:lastRenderedPageBreak/>
+        <w:t xml:space="preserve">                # interact with server, say, by press n, to see Aich's 2nd new post</w:t>
+      </w:r>
+    </w:p>
+    <w:p>
+      <w:pPr>
+        <w:tabs>
+          <w:tab w:val="left" w:pos="916"/>
+          <w:tab w:val="left" w:pos="1832"/>
+          <w:tab w:val="left" w:pos="2748"/>
+          <w:tab w:val="left" w:pos="3664"/>
+          <w:tab w:val="left" w:pos="4580"/>
+          <w:tab w:val="left" w:pos="5496"/>
+          <w:tab w:val="left" w:pos="6412"/>
+          <w:tab w:val="left" w:pos="7328"/>
+          <w:tab w:val="left" w:pos="8244"/>
+          <w:tab w:val="left" w:pos="9160"/>
+          <w:tab w:val="left" w:pos="10076"/>
+          <w:tab w:val="left" w:pos="10992"/>
+          <w:tab w:val="left" w:pos="11908"/>
+          <w:tab w:val="left" w:pos="12824"/>
+          <w:tab w:val="left" w:pos="13740"/>
+          <w:tab w:val="left" w:pos="14656"/>
+        </w:tabs>
+        <w:spacing w:after="0" w:line="240" w:lineRule="auto"/>
+        <w:rPr>
+          <w:rFonts w:ascii="Courier New" w:hAnsi="Courier New" w:cs="Courier New"/>
+          <w:color w:val="000000"/>
+          <w:sz w:val="20"/>
+          <w:szCs w:val="20"/>
+        </w:rPr>
+      </w:pPr>
+    </w:p>
+    <w:p>
+      <w:pPr>
+        <w:tabs>
+          <w:tab w:val="left" w:pos="916"/>
+          <w:tab w:val="left" w:pos="1832"/>
+          <w:tab w:val="left" w:pos="2748"/>
+          <w:tab w:val="left" w:pos="3664"/>
+          <w:tab w:val="left" w:pos="4580"/>
+          <w:tab w:val="left" w:pos="5496"/>
+          <w:tab w:val="left" w:pos="6412"/>
+          <w:tab w:val="left" w:pos="7328"/>
+          <w:tab w:val="left" w:pos="8244"/>
+          <w:tab w:val="left" w:pos="9160"/>
+          <w:tab w:val="left" w:pos="10076"/>
+          <w:tab w:val="left" w:pos="10992"/>
+          <w:tab w:val="left" w:pos="11908"/>
+          <w:tab w:val="left" w:pos="12824"/>
+          <w:tab w:val="left" w:pos="13740"/>
+          <w:tab w:val="left" w:pos="14656"/>
+        </w:tabs>
+        <w:spacing w:after="0" w:line="240" w:lineRule="auto"/>
+        <w:rPr>
+          <w:rFonts w:ascii="Courier New" w:hAnsi="Courier New" w:cs="Courier New"/>
+          <w:color w:val="000000"/>
+          <w:sz w:val="20"/>
+          <w:szCs w:val="20"/>
+        </w:rPr>
+      </w:pPr>
+      <w:r>
+        <w:rPr>
+          <w:rFonts w:ascii="Courier New" w:hAnsi="Courier New" w:cs="Courier New"/>
+          <w:color w:val="000000"/>
+          <w:sz w:val="20"/>
+          <w:szCs w:val="20"/>
+        </w:rPr>
+        <w:t xml:space="preserve">   q            # Exit from rg command</w:t>
+      </w:r>
+    </w:p>
+    <w:p>
+      <w:pPr>
+        <w:tabs>
+          <w:tab w:val="left" w:pos="916"/>
+          <w:tab w:val="left" w:pos="1832"/>
+          <w:tab w:val="left" w:pos="2748"/>
+          <w:tab w:val="left" w:pos="3664"/>
+          <w:tab w:val="left" w:pos="4580"/>
+          <w:tab w:val="left" w:pos="5496"/>
+          <w:tab w:val="left" w:pos="6412"/>
+          <w:tab w:val="left" w:pos="7328"/>
+          <w:tab w:val="left" w:pos="8244"/>
+          <w:tab w:val="left" w:pos="9160"/>
+          <w:tab w:val="left" w:pos="10076"/>
+          <w:tab w:val="left" w:pos="10992"/>
+          <w:tab w:val="left" w:pos="11908"/>
+          <w:tab w:val="left" w:pos="12824"/>
+          <w:tab w:val="left" w:pos="13740"/>
+          <w:tab w:val="left" w:pos="14656"/>
+        </w:tabs>
+        <w:spacing w:after="0" w:line="240" w:lineRule="auto"/>
+        <w:rPr>
+          <w:rFonts w:ascii="Courier New" w:hAnsi="Courier New" w:cs="Courier New"/>
+          <w:color w:val="000000"/>
+          <w:sz w:val="20"/>
+          <w:szCs w:val="20"/>
+        </w:rPr>
+      </w:pPr>
+    </w:p>
+    <w:p>
+      <w:pPr>
+        <w:tabs>
+          <w:tab w:val="left" w:pos="916"/>
+          <w:tab w:val="left" w:pos="1832"/>
+          <w:tab w:val="left" w:pos="2748"/>
+          <w:tab w:val="left" w:pos="3664"/>
+          <w:tab w:val="left" w:pos="4580"/>
+          <w:tab w:val="left" w:pos="5496"/>
+          <w:tab w:val="left" w:pos="6412"/>
+          <w:tab w:val="left" w:pos="7328"/>
+          <w:tab w:val="left" w:pos="8244"/>
+          <w:tab w:val="left" w:pos="9160"/>
+          <w:tab w:val="left" w:pos="10076"/>
+          <w:tab w:val="left" w:pos="10992"/>
+          <w:tab w:val="left" w:pos="11908"/>
+          <w:tab w:val="left" w:pos="12824"/>
+          <w:tab w:val="left" w:pos="13740"/>
+          <w:tab w:val="left" w:pos="14656"/>
+        </w:tabs>
+        <w:spacing w:after="0" w:line="240" w:lineRule="auto"/>
+        <w:rPr>
+          <w:rFonts w:ascii="Courier New" w:hAnsi="Courier New" w:cs="Courier New"/>
+          <w:color w:val="000000"/>
+          <w:sz w:val="20"/>
+          <w:szCs w:val="20"/>
+        </w:rPr>
+      </w:pPr>
+      <w:r>
+        <w:rPr>
+          <w:rFonts w:ascii="Courier New" w:hAnsi="Courier New" w:cs="Courier New"/>
+          <w:color w:val="000000"/>
+          <w:sz w:val="20"/>
+          <w:szCs w:val="20"/>
+        </w:rPr>
+        <w:t xml:space="preserve">   logout</w:t>
+      </w:r>
+      <w:r>
+        <w:rPr>
+          <w:rFonts w:ascii="Courier New" w:hAnsi="Courier New" w:cs="Courier New"/>
+          <w:color w:val="000000"/>
+          <w:sz w:val="20"/>
+          <w:szCs w:val="20"/>
+        </w:rPr>
+        <w:tab/>
+        <w:t># logout from the application</w:t>
+      </w:r>
+    </w:p>
+    <w:p>
+      <w:pPr>
+        <w:rPr>
+          <w:rFonts w:hint="eastAsia"/>
+        </w:rPr>
+      </w:pPr>
     </w:p>
     <w:sectPr>
       <w:pgSz w:w="12240" w:h="15840"/>
@@ -64,7 +1851,7 @@
       </w:pPr>
     </w:pPrDefault>
   </w:docDefaults>
-  <w:latentStyles w:defLockedState="0" w:defUIPriority="99" w:defSemiHidden="0" w:defUnhideWhenUsed="0" w:defQFormat="0" w:count="371">
+  <w:latentStyles w:defLockedState="0" w:defUIPriority="99" w:defSemiHidden="0" w:defUnhideWhenUsed="0" w:defQFormat="0" w:count="380">
     <w:lsdException w:name="Normal" w:uiPriority="0" w:qFormat="1"/>
     <w:lsdException w:name="heading 1" w:uiPriority="9" w:qFormat="1"/>
     <w:lsdException w:name="heading 2" w:semiHidden="1" w:uiPriority="9" w:unhideWhenUsed="1" w:qFormat="1"/>
@@ -468,6 +2255,54 @@
     <w:semiHidden/>
     <w:unhideWhenUsed/>
   </w:style>
+  <w:style w:type="paragraph" w:styleId="HTMLPreformatted">
+    <w:name w:val="HTML Preformatted"/>
+    <w:basedOn w:val="Normal"/>
+    <w:link w:val="HTMLPreformattedChar"/>
+    <w:uiPriority w:val="99"/>
+    <w:semiHidden/>
+    <w:unhideWhenUsed/>
+    <w:rsid w:val="00C65EAE"/>
+    <w:pPr>
+      <w:tabs>
+        <w:tab w:val="left" w:pos="916"/>
+        <w:tab w:val="left" w:pos="1832"/>
+        <w:tab w:val="left" w:pos="2748"/>
+        <w:tab w:val="left" w:pos="3664"/>
+        <w:tab w:val="left" w:pos="4580"/>
+        <w:tab w:val="left" w:pos="5496"/>
+        <w:tab w:val="left" w:pos="6412"/>
+        <w:tab w:val="left" w:pos="7328"/>
+        <w:tab w:val="left" w:pos="8244"/>
+        <w:tab w:val="left" w:pos="9160"/>
+        <w:tab w:val="left" w:pos="10076"/>
+        <w:tab w:val="left" w:pos="10992"/>
+        <w:tab w:val="left" w:pos="11908"/>
+        <w:tab w:val="left" w:pos="12824"/>
+        <w:tab w:val="left" w:pos="13740"/>
+        <w:tab w:val="left" w:pos="14656"/>
+      </w:tabs>
+      <w:spacing w:after="0" w:line="240" w:lineRule="auto"/>
+    </w:pPr>
+    <w:rPr>
+      <w:rFonts w:ascii="Courier New" w:hAnsi="Courier New" w:cs="Courier New"/>
+      <w:sz w:val="20"/>
+      <w:szCs w:val="20"/>
+    </w:rPr>
+  </w:style>
+  <w:style w:type="character" w:customStyle="1" w:styleId="HTMLPreformattedChar">
+    <w:name w:val="HTML Preformatted Char"/>
+    <w:basedOn w:val="DefaultParagraphFont"/>
+    <w:link w:val="HTMLPreformatted"/>
+    <w:uiPriority w:val="99"/>
+    <w:semiHidden/>
+    <w:rsid w:val="00C65EAE"/>
+    <w:rPr>
+      <w:rFonts w:ascii="Courier New" w:hAnsi="Courier New" w:cs="Courier New"/>
+      <w:sz w:val="20"/>
+      <w:szCs w:val="20"/>
+    </w:rPr>
+  </w:style>
 </w:styles>
 </file>
 

</xml_diff>